<commit_message>
House Value 2011 tp 2017
</commit_message>
<xml_diff>
--- a/Workflow_Updated0831.docx
+++ b/Workflow_Updated0831.docx
@@ -198,8 +198,6 @@
           <w:t>https://api.census.gov/data/2016/acs/acs1/groups/B25075.html</w:t>
         </w:r>
       </w:hyperlink>
-      <w:bookmarkStart w:id="0" w:name="_GoBack"/>
-      <w:bookmarkEnd w:id="0"/>
     </w:p>
     <w:p>
       <w:pPr>
@@ -799,25 +797,7 @@
           <w:sz w:val="24"/>
           <w:szCs w:val="24"/>
         </w:rPr>
-        <w:t xml:space="preserve">Need </w:t>
-      </w:r>
-      <w:proofErr w:type="spellStart"/>
-      <w:r>
-        <w:rPr>
-          <w:rFonts w:ascii="Times New Roman" w:hAnsi="Times New Roman" w:cs="Times New Roman"/>
-          <w:sz w:val="24"/>
-          <w:szCs w:val="24"/>
-        </w:rPr>
-        <w:t>Dataframe</w:t>
-      </w:r>
-      <w:proofErr w:type="spellEnd"/>
-      <w:r>
-        <w:rPr>
-          <w:rFonts w:ascii="Times New Roman" w:hAnsi="Times New Roman" w:cs="Times New Roman"/>
-          <w:sz w:val="24"/>
-          <w:szCs w:val="24"/>
-        </w:rPr>
-        <w:t xml:space="preserve"> of all zip codes from 2007 to 2017</w:t>
+        <w:t>Need Dataframe of all zip codes from 2007 to 2017</w:t>
       </w:r>
       <w:r>
         <w:rPr>
@@ -993,25 +973,7 @@
           <w:sz w:val="24"/>
           <w:szCs w:val="24"/>
         </w:rPr>
-        <w:t xml:space="preserve">Expected: </w:t>
-      </w:r>
-      <w:proofErr w:type="spellStart"/>
-      <w:r>
-        <w:rPr>
-          <w:rFonts w:ascii="Times New Roman" w:hAnsi="Times New Roman" w:cs="Times New Roman"/>
-          <w:sz w:val="24"/>
-          <w:szCs w:val="24"/>
-        </w:rPr>
-        <w:t>Dataframe</w:t>
-      </w:r>
-      <w:proofErr w:type="spellEnd"/>
-      <w:r>
-        <w:rPr>
-          <w:rFonts w:ascii="Times New Roman" w:hAnsi="Times New Roman" w:cs="Times New Roman"/>
-          <w:sz w:val="24"/>
-          <w:szCs w:val="24"/>
-        </w:rPr>
-        <w:t xml:space="preserve"> from 2007 to 2017 for all zip codes</w:t>
+        <w:t>Expected: Dataframe from 2007 to 2017 for all zip codes</w:t>
       </w:r>
     </w:p>
     <w:p>
@@ -1104,26 +1066,112 @@
           <w:sz w:val="24"/>
           <w:szCs w:val="24"/>
         </w:rPr>
+        <w:t>Assigned to: Patrik 08/31/19</w:t>
+      </w:r>
+    </w:p>
+    <w:p>
+      <w:pPr>
+        <w:pStyle w:val="ListParagraph"/>
+        <w:numPr>
+          <w:ilvl w:val="0"/>
+          <w:numId w:val="4"/>
+        </w:numPr>
+        <w:rPr>
+          <w:rFonts w:ascii="Times New Roman" w:hAnsi="Times New Roman" w:cs="Times New Roman"/>
+          <w:sz w:val="24"/>
+          <w:szCs w:val="24"/>
+        </w:rPr>
+      </w:pPr>
+      <w:r>
+        <w:rPr>
+          <w:rFonts w:ascii="Times New Roman" w:hAnsi="Times New Roman" w:cs="Times New Roman"/>
+          <w:sz w:val="24"/>
+          <w:szCs w:val="24"/>
+        </w:rPr>
+        <w:t>Expected: Dataframe from 2007 to 2017 for all zip codes</w:t>
+      </w:r>
+    </w:p>
+    <w:p>
+      <w:pPr>
+        <w:pStyle w:val="ListParagraph"/>
+        <w:rPr>
+          <w:rFonts w:ascii="Times New Roman" w:hAnsi="Times New Roman" w:cs="Times New Roman"/>
+          <w:sz w:val="24"/>
+          <w:szCs w:val="24"/>
+        </w:rPr>
+      </w:pPr>
+    </w:p>
+    <w:p>
+      <w:pPr>
+        <w:pStyle w:val="ListParagraph"/>
+        <w:numPr>
+          <w:ilvl w:val="0"/>
+          <w:numId w:val="5"/>
+        </w:numPr>
+        <w:rPr>
+          <w:rFonts w:ascii="Times New Roman" w:hAnsi="Times New Roman" w:cs="Times New Roman"/>
+          <w:sz w:val="24"/>
+          <w:szCs w:val="24"/>
+        </w:rPr>
+      </w:pPr>
+      <w:r>
+        <w:rPr>
+          <w:rFonts w:ascii="Times New Roman" w:hAnsi="Times New Roman" w:cs="Times New Roman"/>
+          <w:sz w:val="24"/>
+          <w:szCs w:val="24"/>
+        </w:rPr>
+        <w:t>Population</w:t>
+      </w:r>
+    </w:p>
+    <w:p>
+      <w:pPr>
+        <w:pStyle w:val="ListParagraph"/>
+        <w:rPr>
+          <w:rFonts w:ascii="Times New Roman" w:hAnsi="Times New Roman" w:cs="Times New Roman"/>
+          <w:sz w:val="24"/>
+          <w:szCs w:val="24"/>
+        </w:rPr>
+      </w:pPr>
+      <w:r>
+        <w:rPr>
+          <w:rFonts w:ascii="Times New Roman" w:hAnsi="Times New Roman" w:cs="Times New Roman"/>
+          <w:sz w:val="24"/>
+          <w:szCs w:val="24"/>
+        </w:rPr>
+        <w:t>Look for other population factor like gender or generation as well</w:t>
+      </w:r>
+    </w:p>
+    <w:p>
+      <w:pPr>
+        <w:pStyle w:val="ListParagraph"/>
+        <w:numPr>
+          <w:ilvl w:val="0"/>
+          <w:numId w:val="4"/>
+        </w:numPr>
+        <w:rPr>
+          <w:rFonts w:ascii="Times New Roman" w:hAnsi="Times New Roman" w:cs="Times New Roman"/>
+          <w:sz w:val="24"/>
+          <w:szCs w:val="24"/>
+        </w:rPr>
+      </w:pPr>
+      <w:r>
+        <w:rPr>
+          <w:rFonts w:ascii="Times New Roman" w:hAnsi="Times New Roman" w:cs="Times New Roman"/>
+          <w:sz w:val="24"/>
+          <w:szCs w:val="24"/>
+        </w:rPr>
         <w:t xml:space="preserve">Assigned to: </w:t>
       </w:r>
-      <w:proofErr w:type="spellStart"/>
-      <w:r>
-        <w:rPr>
-          <w:rFonts w:ascii="Times New Roman" w:hAnsi="Times New Roman" w:cs="Times New Roman"/>
-          <w:sz w:val="24"/>
-          <w:szCs w:val="24"/>
-        </w:rPr>
-        <w:t>Patrik</w:t>
-      </w:r>
-      <w:proofErr w:type="spellEnd"/>
-      <w:r>
-        <w:rPr>
-          <w:rFonts w:ascii="Times New Roman" w:hAnsi="Times New Roman" w:cs="Times New Roman"/>
-          <w:sz w:val="24"/>
-          <w:szCs w:val="24"/>
-        </w:rPr>
-        <w:t xml:space="preserve"> 08/31/19</w:t>
-      </w:r>
+      <w:r>
+        <w:rPr>
+          <w:rFonts w:ascii="Times New Roman" w:hAnsi="Times New Roman" w:cs="Times New Roman"/>
+          <w:sz w:val="24"/>
+          <w:szCs w:val="24"/>
+        </w:rPr>
+        <w:t>Suleyman</w:t>
+      </w:r>
+      <w:bookmarkStart w:id="0" w:name="_GoBack"/>
+      <w:bookmarkEnd w:id="0"/>
     </w:p>
     <w:p>
       <w:pPr>
@@ -1144,137 +1192,7 @@
           <w:sz w:val="24"/>
           <w:szCs w:val="24"/>
         </w:rPr>
-        <w:t xml:space="preserve">Expected: </w:t>
-      </w:r>
-      <w:proofErr w:type="spellStart"/>
-      <w:r>
-        <w:rPr>
-          <w:rFonts w:ascii="Times New Roman" w:hAnsi="Times New Roman" w:cs="Times New Roman"/>
-          <w:sz w:val="24"/>
-          <w:szCs w:val="24"/>
-        </w:rPr>
-        <w:t>Dataframe</w:t>
-      </w:r>
-      <w:proofErr w:type="spellEnd"/>
-      <w:r>
-        <w:rPr>
-          <w:rFonts w:ascii="Times New Roman" w:hAnsi="Times New Roman" w:cs="Times New Roman"/>
-          <w:sz w:val="24"/>
-          <w:szCs w:val="24"/>
-        </w:rPr>
-        <w:t xml:space="preserve"> from 2007 to 2017 for all zip codes</w:t>
-      </w:r>
-    </w:p>
-    <w:p>
-      <w:pPr>
-        <w:pStyle w:val="ListParagraph"/>
-        <w:rPr>
-          <w:rFonts w:ascii="Times New Roman" w:hAnsi="Times New Roman" w:cs="Times New Roman"/>
-          <w:sz w:val="24"/>
-          <w:szCs w:val="24"/>
-        </w:rPr>
-      </w:pPr>
-    </w:p>
-    <w:p>
-      <w:pPr>
-        <w:pStyle w:val="ListParagraph"/>
-        <w:numPr>
-          <w:ilvl w:val="0"/>
-          <w:numId w:val="5"/>
-        </w:numPr>
-        <w:rPr>
-          <w:rFonts w:ascii="Times New Roman" w:hAnsi="Times New Roman" w:cs="Times New Roman"/>
-          <w:sz w:val="24"/>
-          <w:szCs w:val="24"/>
-        </w:rPr>
-      </w:pPr>
-      <w:r>
-        <w:rPr>
-          <w:rFonts w:ascii="Times New Roman" w:hAnsi="Times New Roman" w:cs="Times New Roman"/>
-          <w:sz w:val="24"/>
-          <w:szCs w:val="24"/>
-        </w:rPr>
-        <w:t>Population</w:t>
-      </w:r>
-    </w:p>
-    <w:p>
-      <w:pPr>
-        <w:pStyle w:val="ListParagraph"/>
-        <w:rPr>
-          <w:rFonts w:ascii="Times New Roman" w:hAnsi="Times New Roman" w:cs="Times New Roman"/>
-          <w:sz w:val="24"/>
-          <w:szCs w:val="24"/>
-        </w:rPr>
-      </w:pPr>
-      <w:r>
-        <w:rPr>
-          <w:rFonts w:ascii="Times New Roman" w:hAnsi="Times New Roman" w:cs="Times New Roman"/>
-          <w:sz w:val="24"/>
-          <w:szCs w:val="24"/>
-        </w:rPr>
-        <w:t>Look for other population factor like gender or generation as well</w:t>
-      </w:r>
-    </w:p>
-    <w:p>
-      <w:pPr>
-        <w:pStyle w:val="ListParagraph"/>
-        <w:numPr>
-          <w:ilvl w:val="0"/>
-          <w:numId w:val="4"/>
-        </w:numPr>
-        <w:rPr>
-          <w:rFonts w:ascii="Times New Roman" w:hAnsi="Times New Roman" w:cs="Times New Roman"/>
-          <w:sz w:val="24"/>
-          <w:szCs w:val="24"/>
-        </w:rPr>
-      </w:pPr>
-      <w:r>
-        <w:rPr>
-          <w:rFonts w:ascii="Times New Roman" w:hAnsi="Times New Roman" w:cs="Times New Roman"/>
-          <w:sz w:val="24"/>
-          <w:szCs w:val="24"/>
-        </w:rPr>
-        <w:t>Assigned to: TBD</w:t>
-      </w:r>
-    </w:p>
-    <w:p>
-      <w:pPr>
-        <w:pStyle w:val="ListParagraph"/>
-        <w:numPr>
-          <w:ilvl w:val="0"/>
-          <w:numId w:val="4"/>
-        </w:numPr>
-        <w:rPr>
-          <w:rFonts w:ascii="Times New Roman" w:hAnsi="Times New Roman" w:cs="Times New Roman"/>
-          <w:sz w:val="24"/>
-          <w:szCs w:val="24"/>
-        </w:rPr>
-      </w:pPr>
-      <w:r>
-        <w:rPr>
-          <w:rFonts w:ascii="Times New Roman" w:hAnsi="Times New Roman" w:cs="Times New Roman"/>
-          <w:sz w:val="24"/>
-          <w:szCs w:val="24"/>
-        </w:rPr>
-        <w:t xml:space="preserve">Expected: </w:t>
-      </w:r>
-      <w:proofErr w:type="spellStart"/>
-      <w:r>
-        <w:rPr>
-          <w:rFonts w:ascii="Times New Roman" w:hAnsi="Times New Roman" w:cs="Times New Roman"/>
-          <w:sz w:val="24"/>
-          <w:szCs w:val="24"/>
-        </w:rPr>
-        <w:t>Dataframe</w:t>
-      </w:r>
-      <w:proofErr w:type="spellEnd"/>
-      <w:r>
-        <w:rPr>
-          <w:rFonts w:ascii="Times New Roman" w:hAnsi="Times New Roman" w:cs="Times New Roman"/>
-          <w:sz w:val="24"/>
-          <w:szCs w:val="24"/>
-        </w:rPr>
-        <w:t xml:space="preserve"> from 2007 to 2017 for all zip codes</w:t>
+        <w:t>Expected: Dataframe from 2007 to 2017 for all zip codes</w:t>
       </w:r>
     </w:p>
     <w:p>
@@ -2066,6 +1984,7 @@
     <w:lsdException w:name="HTML Sample" w:semiHidden="1" w:unhideWhenUsed="1"/>
     <w:lsdException w:name="HTML Typewriter" w:semiHidden="1" w:unhideWhenUsed="1"/>
     <w:lsdException w:name="HTML Variable" w:semiHidden="1" w:unhideWhenUsed="1"/>
+    <w:lsdException w:name="Normal Table" w:semiHidden="1" w:unhideWhenUsed="1"/>
     <w:lsdException w:name="annotation subject" w:semiHidden="1" w:unhideWhenUsed="1"/>
     <w:lsdException w:name="No List" w:semiHidden="1" w:unhideWhenUsed="1"/>
     <w:lsdException w:name="Outline List 1" w:semiHidden="1" w:unhideWhenUsed="1"/>
@@ -2111,9 +2030,11 @@
     <w:lsdException w:name="Table Subtle 1" w:semiHidden="1" w:unhideWhenUsed="1"/>
     <w:lsdException w:name="Table Subtle 2" w:semiHidden="1" w:unhideWhenUsed="1"/>
     <w:lsdException w:name="Table Web 1" w:semiHidden="1" w:unhideWhenUsed="1"/>
+    <w:lsdException w:name="Table Web 2" w:semiHidden="1" w:unhideWhenUsed="1"/>
     <w:lsdException w:name="Table Web 3" w:semiHidden="1" w:unhideWhenUsed="1"/>
     <w:lsdException w:name="Balloon Text" w:semiHidden="1" w:unhideWhenUsed="1"/>
     <w:lsdException w:name="Table Grid" w:uiPriority="39"/>
+    <w:lsdException w:name="Table Theme" w:semiHidden="1" w:unhideWhenUsed="1"/>
     <w:lsdException w:name="Placeholder Text" w:semiHidden="1"/>
     <w:lsdException w:name="No Spacing" w:uiPriority="1" w:qFormat="1"/>
     <w:lsdException w:name="Light Shading" w:uiPriority="60"/>
@@ -2694,7 +2615,7 @@
 </file>
 
 <file path=customXml/itemProps1.xml><?xml version="1.0" encoding="utf-8"?>
-<ds:datastoreItem xmlns:ds="http://schemas.openxmlformats.org/officeDocument/2006/customXml" ds:itemID="{83B4A3F8-3EFC-424A-97BF-2CB851E8D661}">
+<ds:datastoreItem xmlns:ds="http://schemas.openxmlformats.org/officeDocument/2006/customXml" ds:itemID="{732A426D-7BF6-4A2F-AE37-5E5B80871A62}">
   <ds:schemaRefs>
     <ds:schemaRef ds:uri="http://schemas.openxmlformats.org/officeDocument/2006/bibliography"/>
   </ds:schemaRefs>

</xml_diff>